<commit_message>
* Some test clarification
</commit_message>
<xml_diff>
--- a/TestyWydajnosciowe.docx
+++ b/TestyWydajnosciowe.docx
@@ -7,12 +7,7 @@
         <w:pStyle w:val="Tytu"/>
       </w:pPr>
       <w:r>
-        <w:t>Te</w:t>
-      </w:r>
-      <w:bookmarkStart w:id="0" w:name="_GoBack"/>
-      <w:bookmarkEnd w:id="0"/>
-      <w:r>
-        <w:t>sty wydajnościowe</w:t>
+        <w:t>Testy wydajnościowe</w:t>
       </w:r>
     </w:p>
     <w:p>
@@ -78,6 +73,27 @@
         <w:t>Aplikacja bez problemu radzi sobie z taką ilością użytkowników, wszystkie zapytania zakończyły się sukcesem a średni czas odpowiedzi jest zadowalający.</w:t>
       </w:r>
     </w:p>
+    <w:p>
+      <w:r>
+        <w:t>Drugi test to testowanie listowania grup użytkownika. Użytkownik ma 10 grup. 10 000 klientów w czasie 30 sekund próbuje uzyskać tą listę.</w:t>
+      </w:r>
+    </w:p>
+    <w:p>
+      <w:r>
+        <w:t xml:space="preserve">Niestety korzystając z bazy plikowej H2 nie jesteśmy w stanie uzyskać więcej niż 1 użytkownik zapytujący do bazy. Test przeprowadzony na tej bazie pada już po dołączeniu drugiego użytkownika. Próbowaliśmy skorzystać z bazy </w:t>
+      </w:r>
+      <w:proofErr w:type="spellStart"/>
+      <w:r>
+        <w:t>PostgreSQL</w:t>
+      </w:r>
+      <w:proofErr w:type="spellEnd"/>
+      <w:r>
+        <w:t xml:space="preserve">, niestety darmowe wersje udostępniają tylko i wyłącznie maksimum 4 połączeń do bazy co jest zdecydowanie za mało do przetestowania aplikacji. </w:t>
+      </w:r>
+      <w:bookmarkStart w:id="0" w:name="_GoBack"/>
+      <w:bookmarkEnd w:id="0"/>
+    </w:p>
+    <w:p/>
     <w:p/>
     <w:sectPr>
       <w:pgSz w:w="11906" w:h="16838"/>
@@ -212,6 +228,7 @@
     <w:lsdException w:name="HTML Sample" w:semiHidden="1" w:unhideWhenUsed="1"/>
     <w:lsdException w:name="HTML Typewriter" w:semiHidden="1" w:unhideWhenUsed="1"/>
     <w:lsdException w:name="HTML Variable" w:semiHidden="1" w:unhideWhenUsed="1"/>
+    <w:lsdException w:name="Normal Table" w:semiHidden="1" w:unhideWhenUsed="1"/>
     <w:lsdException w:name="annotation subject" w:semiHidden="1" w:unhideWhenUsed="1"/>
     <w:lsdException w:name="No List" w:semiHidden="1" w:unhideWhenUsed="1"/>
     <w:lsdException w:name="Outline List 1" w:semiHidden="1" w:unhideWhenUsed="1"/>
@@ -258,8 +275,10 @@
     <w:lsdException w:name="Table Subtle 2" w:semiHidden="1" w:unhideWhenUsed="1"/>
     <w:lsdException w:name="Table Web 1" w:semiHidden="1" w:unhideWhenUsed="1"/>
     <w:lsdException w:name="Table Web 2" w:semiHidden="1" w:unhideWhenUsed="1"/>
+    <w:lsdException w:name="Table Web 3" w:semiHidden="1" w:unhideWhenUsed="1"/>
     <w:lsdException w:name="Balloon Text" w:semiHidden="1" w:unhideWhenUsed="1"/>
     <w:lsdException w:name="Table Grid" w:uiPriority="39"/>
+    <w:lsdException w:name="Table Theme" w:semiHidden="1" w:unhideWhenUsed="1"/>
     <w:lsdException w:name="Placeholder Text" w:semiHidden="1"/>
     <w:lsdException w:name="No Spacing" w:uiPriority="1" w:qFormat="1"/>
     <w:lsdException w:name="Light Shading" w:uiPriority="60"/>

</xml_diff>